<commit_message>
Update on UI Mockups
· Updated certain use of words to sync with the UI design
</commit_message>
<xml_diff>
--- a/UiUx Mockups/UiUx Mockups.docx
+++ b/UiUx Mockups/UiUx Mockups.docx
@@ -5,12 +5,14 @@
     <w:p>
       <w:pPr>
         <w:rPr>
-          <w:noProof/>
-          <w:u w:val="single"/>
-        </w:rPr>
-      </w:pPr>
-      <w:r>
-        <w:rPr>
+          <w:rFonts w:ascii="Times" w:hAnsi="Times" w:cs="Times"/>
+          <w:noProof/>
+          <w:u w:val="single"/>
+        </w:rPr>
+      </w:pPr>
+      <w:r>
+        <w:rPr>
+          <w:rFonts w:ascii="Times" w:hAnsi="Times" w:cs="Times"/>
           <w:noProof/>
           <w:u w:val="single"/>
         </w:rPr>
@@ -92,12 +94,14 @@
     <w:p>
       <w:pPr>
         <w:rPr>
-          <w:noProof/>
-          <w:u w:val="single"/>
-        </w:rPr>
-      </w:pPr>
-      <w:r>
-        <w:rPr>
+          <w:rFonts w:ascii="Times" w:hAnsi="Times" w:cs="Times"/>
+          <w:noProof/>
+          <w:u w:val="single"/>
+        </w:rPr>
+      </w:pPr>
+      <w:r>
+        <w:rPr>
+          <w:rFonts w:ascii="Times" w:hAnsi="Times" w:cs="Times"/>
           <w:noProof/>
           <w:u w:val="single"/>
         </w:rPr>
@@ -191,24 +195,19 @@
     <w:p>
       <w:pPr>
         <w:rPr>
-          <w:noProof/>
-          <w:u w:val="single"/>
-        </w:rPr>
-      </w:pPr>
-      <w:r>
-        <w:rPr>
+          <w:rFonts w:ascii="Times" w:hAnsi="Times" w:cs="Times"/>
+          <w:noProof/>
+          <w:u w:val="single"/>
+        </w:rPr>
+      </w:pPr>
+      <w:r>
+        <w:rPr>
+          <w:rFonts w:ascii="Times" w:hAnsi="Times" w:cs="Times"/>
           <w:noProof/>
           <w:u w:val="single"/>
         </w:rPr>
         <w:lastRenderedPageBreak/>
-        <w:t>Wishlist</w:t>
-      </w:r>
-      <w:r>
-        <w:rPr>
-          <w:noProof/>
-          <w:u w:val="single"/>
-        </w:rPr>
-        <w:t xml:space="preserve"> Page</w:t>
+        <w:t>Wishlist Page</w:t>
       </w:r>
     </w:p>
     <w:p>
@@ -277,12 +276,14 @@
     <w:p>
       <w:pPr>
         <w:rPr>
-          <w:noProof/>
-          <w:u w:val="single"/>
-        </w:rPr>
-      </w:pPr>
-      <w:r>
-        <w:rPr>
+          <w:rFonts w:ascii="Times" w:hAnsi="Times" w:cs="Times"/>
+          <w:noProof/>
+          <w:u w:val="single"/>
+        </w:rPr>
+      </w:pPr>
+      <w:r>
+        <w:rPr>
+          <w:rFonts w:ascii="Times" w:hAnsi="Times" w:cs="Times"/>
           <w:noProof/>
           <w:u w:val="single"/>
         </w:rPr>
@@ -300,12 +301,13 @@
       <w:r>
         <w:rPr>
           <w:noProof/>
+          <w:u w:val="single"/>
         </w:rPr>
         <w:drawing>
-          <wp:inline distT="0" distB="0" distL="0" distR="0" wp14:anchorId="78070CA5" wp14:editId="38E6DC08">
-            <wp:extent cx="5732780" cy="3228340"/>
-            <wp:effectExtent l="0" t="0" r="1270" b="0"/>
-            <wp:docPr id="10" name="Picture 10"/>
+          <wp:inline distT="0" distB="0" distL="0" distR="0" wp14:anchorId="4278A838" wp14:editId="3CDCE3B1">
+            <wp:extent cx="5731510" cy="3227070"/>
+            <wp:effectExtent l="0" t="0" r="2540" b="0"/>
+            <wp:docPr id="3" name="Picture 3" descr="Graphical user interface, text, application, chat or text message&#10;&#10;Description automatically generated"/>
             <wp:cNvGraphicFramePr>
               <a:graphicFrameLocks xmlns:a="http://schemas.openxmlformats.org/drawingml/2006/main" noChangeAspect="1"/>
             </wp:cNvGraphicFramePr>
@@ -313,10 +315,8 @@
               <a:graphicData uri="http://schemas.openxmlformats.org/drawingml/2006/picture">
                 <pic:pic xmlns:pic="http://schemas.openxmlformats.org/drawingml/2006/picture">
                   <pic:nvPicPr>
-                    <pic:cNvPr id="0" name="Picture 10"/>
-                    <pic:cNvPicPr>
-                      <a:picLocks noChangeAspect="1" noChangeArrowheads="1"/>
-                    </pic:cNvPicPr>
+                    <pic:cNvPr id="3" name="Picture 3" descr="Graphical user interface, text, application, chat or text message&#10;&#10;Description automatically generated"/>
+                    <pic:cNvPicPr/>
                   </pic:nvPicPr>
                   <pic:blipFill>
                     <a:blip r:embed="rId7" cstate="print">
@@ -326,23 +326,18 @@
                         </a:ext>
                       </a:extLst>
                     </a:blip>
-                    <a:srcRect/>
                     <a:stretch>
                       <a:fillRect/>
                     </a:stretch>
                   </pic:blipFill>
-                  <pic:spPr bwMode="auto">
+                  <pic:spPr>
                     <a:xfrm>
                       <a:off x="0" y="0"/>
-                      <a:ext cx="5732780" cy="3228340"/>
+                      <a:ext cx="5731510" cy="3227070"/>
                     </a:xfrm>
                     <a:prstGeom prst="rect">
                       <a:avLst/>
                     </a:prstGeom>
-                    <a:noFill/>
-                    <a:ln>
-                      <a:noFill/>
-                    </a:ln>
                   </pic:spPr>
                 </pic:pic>
               </a:graphicData>
@@ -362,12 +357,14 @@
     <w:p>
       <w:pPr>
         <w:rPr>
-          <w:noProof/>
-          <w:u w:val="single"/>
-        </w:rPr>
-      </w:pPr>
-      <w:r>
-        <w:rPr>
+          <w:rFonts w:ascii="Times" w:hAnsi="Times" w:cs="Times"/>
+          <w:noProof/>
+          <w:u w:val="single"/>
+        </w:rPr>
+      </w:pPr>
+      <w:r>
+        <w:rPr>
+          <w:rFonts w:ascii="Times" w:hAnsi="Times" w:cs="Times"/>
           <w:noProof/>
           <w:u w:val="single"/>
         </w:rPr>
@@ -453,12 +450,14 @@
     <w:p>
       <w:pPr>
         <w:rPr>
-          <w:noProof/>
-          <w:u w:val="single"/>
-        </w:rPr>
-      </w:pPr>
-      <w:r>
-        <w:rPr>
+          <w:rFonts w:ascii="Times" w:hAnsi="Times" w:cs="Times"/>
+          <w:noProof/>
+          <w:u w:val="single"/>
+        </w:rPr>
+      </w:pPr>
+      <w:r>
+        <w:rPr>
+          <w:rFonts w:ascii="Times" w:hAnsi="Times" w:cs="Times"/>
           <w:noProof/>
           <w:u w:val="single"/>
         </w:rPr>
@@ -538,12 +537,14 @@
     <w:p>
       <w:pPr>
         <w:rPr>
-          <w:noProof/>
-          <w:u w:val="single"/>
-        </w:rPr>
-      </w:pPr>
-      <w:r>
-        <w:rPr>
+          <w:rFonts w:ascii="Times" w:hAnsi="Times" w:cs="Times"/>
+          <w:noProof/>
+          <w:u w:val="single"/>
+        </w:rPr>
+      </w:pPr>
+      <w:r>
+        <w:rPr>
+          <w:rFonts w:ascii="Times" w:hAnsi="Times" w:cs="Times"/>
           <w:noProof/>
           <w:u w:val="single"/>
         </w:rPr>
@@ -633,11 +634,13 @@
     <w:p>
       <w:pPr>
         <w:rPr>
-          <w:u w:val="single"/>
-        </w:rPr>
-      </w:pPr>
-      <w:r>
-        <w:rPr>
+          <w:rFonts w:ascii="Times" w:hAnsi="Times" w:cs="Times"/>
+          <w:u w:val="single"/>
+        </w:rPr>
+      </w:pPr>
+      <w:r>
+        <w:rPr>
+          <w:rFonts w:ascii="Times" w:hAnsi="Times" w:cs="Times"/>
           <w:u w:val="single"/>
         </w:rPr>
         <w:lastRenderedPageBreak/>
@@ -719,23 +722,17 @@
       </w:pPr>
       <w:r>
         <w:rPr>
-          <w:u w:val="single"/>
-        </w:rPr>
-        <w:br w:type="page"/>
-      </w:r>
-    </w:p>
-    <w:p>
-      <w:pPr>
-        <w:rPr>
-          <w:u w:val="single"/>
-        </w:rPr>
-      </w:pPr>
-      <w:r>
-        <w:rPr>
-          <w:u w:val="single"/>
-        </w:rPr>
-        <w:lastRenderedPageBreak/>
-        <w:t>Help Page</w:t>
+          <w:rFonts w:ascii="Times" w:hAnsi="Times" w:cs="Times"/>
+          <w:u w:val="single"/>
+        </w:rPr>
+        <w:t>FAQ</w:t>
+      </w:r>
+      <w:r>
+        <w:rPr>
+          <w:rFonts w:ascii="Times" w:hAnsi="Times" w:cs="Times"/>
+          <w:u w:val="single"/>
+        </w:rPr>
+        <w:t xml:space="preserve"> Page</w:t>
       </w:r>
     </w:p>
     <w:p>
@@ -807,6 +804,160 @@
       </w:pPr>
     </w:p>
     <w:p/>
+    <w:p>
+      <w:r>
+        <w:br w:type="page"/>
+      </w:r>
+    </w:p>
+    <w:p>
+      <w:pPr>
+        <w:rPr>
+          <w:rFonts w:ascii="Times" w:hAnsi="Times" w:cs="Times"/>
+          <w:u w:val="single"/>
+        </w:rPr>
+      </w:pPr>
+      <w:r>
+        <w:rPr>
+          <w:rFonts w:ascii="Times" w:hAnsi="Times" w:cs="Times"/>
+          <w:u w:val="single"/>
+        </w:rPr>
+        <w:lastRenderedPageBreak/>
+        <w:t>Security Check Page</w:t>
+      </w:r>
+    </w:p>
+    <w:p>
+      <w:pPr>
+        <w:rPr>
+          <w:rFonts w:ascii="Times" w:hAnsi="Times" w:cs="Times"/>
+          <w:u w:val="single"/>
+        </w:rPr>
+      </w:pPr>
+      <w:r>
+        <w:rPr>
+          <w:rFonts w:ascii="Times" w:hAnsi="Times" w:cs="Times"/>
+          <w:noProof/>
+          <w:u w:val="single"/>
+        </w:rPr>
+        <w:drawing>
+          <wp:inline distT="0" distB="0" distL="0" distR="0" wp14:anchorId="07A80A29" wp14:editId="588A3412">
+            <wp:extent cx="5731510" cy="3227070"/>
+            <wp:effectExtent l="0" t="0" r="2540" b="0"/>
+            <wp:docPr id="1" name="Picture 1" descr="Graphical user interface, text, application, chat or text message&#10;&#10;Description automatically generated"/>
+            <wp:cNvGraphicFramePr>
+              <a:graphicFrameLocks xmlns:a="http://schemas.openxmlformats.org/drawingml/2006/main" noChangeAspect="1"/>
+            </wp:cNvGraphicFramePr>
+            <a:graphic xmlns:a="http://schemas.openxmlformats.org/drawingml/2006/main">
+              <a:graphicData uri="http://schemas.openxmlformats.org/drawingml/2006/picture">
+                <pic:pic xmlns:pic="http://schemas.openxmlformats.org/drawingml/2006/picture">
+                  <pic:nvPicPr>
+                    <pic:cNvPr id="1" name="Picture 1" descr="Graphical user interface, text, application, chat or text message&#10;&#10;Description automatically generated"/>
+                    <pic:cNvPicPr/>
+                  </pic:nvPicPr>
+                  <pic:blipFill>
+                    <a:blip r:embed="rId13" cstate="print">
+                      <a:extLst>
+                        <a:ext uri="{28A0092B-C50C-407E-A947-70E740481C1C}">
+                          <a14:useLocalDpi xmlns:a14="http://schemas.microsoft.com/office/drawing/2010/main" val="0"/>
+                        </a:ext>
+                      </a:extLst>
+                    </a:blip>
+                    <a:stretch>
+                      <a:fillRect/>
+                    </a:stretch>
+                  </pic:blipFill>
+                  <pic:spPr>
+                    <a:xfrm>
+                      <a:off x="0" y="0"/>
+                      <a:ext cx="5731510" cy="3227070"/>
+                    </a:xfrm>
+                    <a:prstGeom prst="rect">
+                      <a:avLst/>
+                    </a:prstGeom>
+                  </pic:spPr>
+                </pic:pic>
+              </a:graphicData>
+            </a:graphic>
+          </wp:inline>
+        </w:drawing>
+      </w:r>
+    </w:p>
+    <w:p>
+      <w:pPr>
+        <w:rPr>
+          <w:rFonts w:ascii="Times" w:hAnsi="Times" w:cs="Times"/>
+          <w:u w:val="single"/>
+        </w:rPr>
+      </w:pPr>
+    </w:p>
+    <w:p>
+      <w:pPr>
+        <w:rPr>
+          <w:rFonts w:ascii="Times" w:hAnsi="Times" w:cs="Times"/>
+          <w:u w:val="single"/>
+        </w:rPr>
+      </w:pPr>
+      <w:r>
+        <w:rPr>
+          <w:rFonts w:ascii="Times" w:hAnsi="Times" w:cs="Times"/>
+          <w:u w:val="single"/>
+        </w:rPr>
+        <w:t>Forgot Password Page</w:t>
+      </w:r>
+    </w:p>
+    <w:p>
+      <w:pPr>
+        <w:rPr>
+          <w:rFonts w:ascii="Times" w:hAnsi="Times" w:cs="Times"/>
+        </w:rPr>
+      </w:pPr>
+      <w:r>
+        <w:rPr>
+          <w:rFonts w:ascii="Times" w:hAnsi="Times" w:cs="Times"/>
+          <w:noProof/>
+        </w:rPr>
+        <w:drawing>
+          <wp:inline distT="0" distB="0" distL="0" distR="0" wp14:anchorId="01601A28" wp14:editId="5D9B185D">
+            <wp:extent cx="5731510" cy="3227070"/>
+            <wp:effectExtent l="0" t="0" r="2540" b="0"/>
+            <wp:docPr id="2" name="Picture 2" descr="Graphical user interface, text, application, chat or text message&#10;&#10;Description automatically generated"/>
+            <wp:cNvGraphicFramePr>
+              <a:graphicFrameLocks xmlns:a="http://schemas.openxmlformats.org/drawingml/2006/main" noChangeAspect="1"/>
+            </wp:cNvGraphicFramePr>
+            <a:graphic xmlns:a="http://schemas.openxmlformats.org/drawingml/2006/main">
+              <a:graphicData uri="http://schemas.openxmlformats.org/drawingml/2006/picture">
+                <pic:pic xmlns:pic="http://schemas.openxmlformats.org/drawingml/2006/picture">
+                  <pic:nvPicPr>
+                    <pic:cNvPr id="2" name="Picture 2" descr="Graphical user interface, text, application, chat or text message&#10;&#10;Description automatically generated"/>
+                    <pic:cNvPicPr/>
+                  </pic:nvPicPr>
+                  <pic:blipFill>
+                    <a:blip r:embed="rId14" cstate="print">
+                      <a:extLst>
+                        <a:ext uri="{28A0092B-C50C-407E-A947-70E740481C1C}">
+                          <a14:useLocalDpi xmlns:a14="http://schemas.microsoft.com/office/drawing/2010/main" val="0"/>
+                        </a:ext>
+                      </a:extLst>
+                    </a:blip>
+                    <a:stretch>
+                      <a:fillRect/>
+                    </a:stretch>
+                  </pic:blipFill>
+                  <pic:spPr>
+                    <a:xfrm>
+                      <a:off x="0" y="0"/>
+                      <a:ext cx="5731510" cy="3227070"/>
+                    </a:xfrm>
+                    <a:prstGeom prst="rect">
+                      <a:avLst/>
+                    </a:prstGeom>
+                  </pic:spPr>
+                </pic:pic>
+              </a:graphicData>
+            </a:graphic>
+          </wp:inline>
+        </w:drawing>
+      </w:r>
+    </w:p>
     <w:sectPr>
       <w:pgSz w:w="11906" w:h="16838"/>
       <w:pgMar w:top="1440" w:right="1440" w:bottom="1440" w:left="1440" w:header="708" w:footer="708" w:gutter="0"/>

</xml_diff>